<commit_message>
Terminado el Diagrama de Clases del Sub.Dietista
</commit_message>
<xml_diff>
--- a/2º cuatri/Seguimiento/Seguimiento.docx
+++ b/2º cuatri/Seguimiento/Seguimiento.docx
@@ -4,18 +4,15 @@
   <w:body>
     <w:p>
       <w:r>
-        <w:t xml:space="preserve">En este documento se registrará la fecha, y detalles de grandes incidencias, como la finalización de un trabajo o un problema irresoluble (Solo solucionable </w:t>
-      </w:r>
-      <w:proofErr w:type="spellStart"/>
-      <w:r>
-        <w:t>atraves</w:t>
-      </w:r>
-      <w:proofErr w:type="spellEnd"/>
+        <w:t>En este documento se registrará la fecha, y detalles de grandes incidencias, como la finalización de un trabajo o un problema irresoluble (Solo solucionable a</w:t>
+      </w:r>
+      <w:r>
+        <w:t xml:space="preserve"> través</w:t>
+      </w:r>
       <w:r>
         <w:t xml:space="preserve"> de una reunión)</w:t>
       </w:r>
     </w:p>
-    <w:p/>
     <w:p>
       <w:r>
         <w:t>Ejemplo:</w:t>
@@ -99,11 +96,9 @@
       <w:r>
         <w:t xml:space="preserve"> He completado todo el trabajo que se me </w:t>
       </w:r>
-      <w:proofErr w:type="spellStart"/>
-      <w:r>
-        <w:t>habia</w:t>
-      </w:r>
-      <w:proofErr w:type="spellEnd"/>
+      <w:r>
+        <w:t>había</w:t>
+      </w:r>
       <w:r>
         <w:t xml:space="preserve"> asignado, he tenido problemas en algunos </w:t>
       </w:r>
@@ -142,10 +137,15 @@
         <w:rPr>
           <w:u w:val="single"/>
         </w:rPr>
-        <w:t>-(22/03/20114) Javier Garcia:</w:t>
-      </w:r>
-      <w:r>
-        <w:t xml:space="preserve"> Eliminado el primer repositorio de prueba por basura en el historial, se ha creado uno nuevo</w:t>
+        <w:t>-(22/03/2014) Javier Garcia:</w:t>
+      </w:r>
+      <w:r>
+        <w:t xml:space="preserve"> He terminado la primera versión del Diagrama de Clases del Subsistema Dietista, si en la próxima reunión no hay pegas lo dejaré así. He modificado dos CRC para encajar mejor con el diagrama, nada importante.</w:t>
+      </w:r>
+    </w:p>
+    <w:p>
+      <w:r>
+        <w:t xml:space="preserve"> Estoy guardando mi parte en la carpeta “Entregas”-&gt;”25_03_2014”, agradecería que se guardaran ahí las cosas para facilitarme hacer la presentación.</w:t>
       </w:r>
       <w:bookmarkStart w:id="0" w:name="_GoBack"/>
       <w:bookmarkEnd w:id="0"/>

</xml_diff>

<commit_message>
Terminada la primera versión del Diagrama de Secuencia
Terminado el diagrama de secuencia del CU "CrearDieta", actualizado los
documentos Seguimiento y TrabajoAsignado
</commit_message>
<xml_diff>
--- a/2º cuatri/Seguimiento/Seguimiento.docx
+++ b/2º cuatri/Seguimiento/Seguimiento.docx
@@ -145,10 +145,65 @@
     </w:p>
     <w:p>
       <w:r>
-        <w:t xml:space="preserve"> Estoy guardando mi parte en la carpeta “Entregas”-&gt;”25_03_2014”, agradecería que se guardaran ahí las cosas para facilitarme hacer la presentación.</w:t>
+        <w:t xml:space="preserve"> Estoy guardando mi parte en la carpeta “Entregas”-&gt;”25_03_2014”, agradecería que se guardaran ahí las cosas p</w:t>
       </w:r>
       <w:bookmarkStart w:id="0" w:name="_GoBack"/>
       <w:bookmarkEnd w:id="0"/>
+      <w:r>
+        <w:t>ara facilitarme hacer la presentación.</w:t>
+      </w:r>
+    </w:p>
+    <w:p>
+      <w:r>
+        <w:rPr>
+          <w:u w:val="single"/>
+        </w:rPr>
+        <w:t>-(23/03/2014) Javier Garcia:</w:t>
+      </w:r>
+      <w:r>
+        <w:t xml:space="preserve"> Terminada la primera versión del Diagrama de Secuencias de “</w:t>
+      </w:r>
+      <w:proofErr w:type="spellStart"/>
+      <w:r>
+        <w:t>CrearDieta</w:t>
+      </w:r>
+      <w:proofErr w:type="spellEnd"/>
+      <w:r>
+        <w:t>”</w:t>
+      </w:r>
+      <w:r>
+        <w:t xml:space="preserve">, esta añadida en la v2 de </w:t>
+      </w:r>
+      <w:r>
+        <w:t>“</w:t>
+      </w:r>
+      <w:proofErr w:type="spellStart"/>
+      <w:r>
+        <w:t>DiagramaDietista_Javier</w:t>
+      </w:r>
+      <w:proofErr w:type="spellEnd"/>
+      <w:r>
+        <w:t>”</w:t>
+      </w:r>
+      <w:r>
+        <w:t>.</w:t>
+      </w:r>
+    </w:p>
+    <w:p>
+      <w:r>
+        <w:rPr>
+          <w:u w:val="single"/>
+        </w:rPr>
+        <w:t>-(23/03/2014) Javier García:</w:t>
+      </w:r>
+      <w:r>
+        <w:t xml:space="preserve"> He subido una copia del IBM: RSA que funciona (lo tengo instalado en mi ordenador), dejo aquí el link, copiar y pegar en el explorador:</w:t>
+      </w:r>
+    </w:p>
+    <w:p>
+      <w:r>
+        <w:t>https://mega.co.nz/#!WlgUVCZT!cuES08jK3MxX5KUEruwbHHN--Sqc7HaL6QTrEyLVBvI</w:t>
+      </w:r>
     </w:p>
     <w:sectPr>
       <w:pgSz w:w="11906" w:h="16838"/>
@@ -744,6 +799,29 @@
         <w:right w:w="108" w:type="dxa"/>
       </w:tblCellMar>
     </w:tblPr>
+  </w:style>
+  <w:style w:type="character" w:styleId="Hyperlink">
+    <w:name w:val="Hyperlink"/>
+    <w:basedOn w:val="DefaultParagraphFont"/>
+    <w:uiPriority w:val="99"/>
+    <w:unhideWhenUsed/>
+    <w:rsid w:val="006E03B1"/>
+    <w:rPr>
+      <w:color w:val="0000FF" w:themeColor="hyperlink"/>
+      <w:u w:val="single"/>
+    </w:rPr>
+  </w:style>
+  <w:style w:type="character" w:styleId="FollowedHyperlink">
+    <w:name w:val="FollowedHyperlink"/>
+    <w:basedOn w:val="DefaultParagraphFont"/>
+    <w:uiPriority w:val="99"/>
+    <w:semiHidden/>
+    <w:unhideWhenUsed/>
+    <w:rsid w:val="006E03B1"/>
+    <w:rPr>
+      <w:color w:val="800080" w:themeColor="followedHyperlink"/>
+      <w:u w:val="single"/>
+    </w:rPr>
   </w:style>
 </w:styles>
 </file>

</xml_diff>

<commit_message>
Revert "Terminada la primera versión del Diagrama de Secuencia"
This reverts commit cfc45b2ef2e4cb2d5f22ef6596adfb9c28657be0.
</commit_message>
<xml_diff>
--- a/2º cuatri/Seguimiento/Seguimiento.docx
+++ b/2º cuatri/Seguimiento/Seguimiento.docx
@@ -145,65 +145,10 @@
     </w:p>
     <w:p>
       <w:r>
-        <w:t xml:space="preserve"> Estoy guardando mi parte en la carpeta “Entregas”-&gt;”25_03_2014”, agradecería que se guardaran ahí las cosas p</w:t>
+        <w:t xml:space="preserve"> Estoy guardando mi parte en la carpeta “Entregas”-&gt;”25_03_2014”, agradecería que se guardaran ahí las cosas para facilitarme hacer la presentación.</w:t>
       </w:r>
       <w:bookmarkStart w:id="0" w:name="_GoBack"/>
       <w:bookmarkEnd w:id="0"/>
-      <w:r>
-        <w:t>ara facilitarme hacer la presentación.</w:t>
-      </w:r>
-    </w:p>
-    <w:p>
-      <w:r>
-        <w:rPr>
-          <w:u w:val="single"/>
-        </w:rPr>
-        <w:t>-(23/03/2014) Javier Garcia:</w:t>
-      </w:r>
-      <w:r>
-        <w:t xml:space="preserve"> Terminada la primera versión del Diagrama de Secuencias de “</w:t>
-      </w:r>
-      <w:proofErr w:type="spellStart"/>
-      <w:r>
-        <w:t>CrearDieta</w:t>
-      </w:r>
-      <w:proofErr w:type="spellEnd"/>
-      <w:r>
-        <w:t>”</w:t>
-      </w:r>
-      <w:r>
-        <w:t xml:space="preserve">, esta añadida en la v2 de </w:t>
-      </w:r>
-      <w:r>
-        <w:t>“</w:t>
-      </w:r>
-      <w:proofErr w:type="spellStart"/>
-      <w:r>
-        <w:t>DiagramaDietista_Javier</w:t>
-      </w:r>
-      <w:proofErr w:type="spellEnd"/>
-      <w:r>
-        <w:t>”</w:t>
-      </w:r>
-      <w:r>
-        <w:t>.</w:t>
-      </w:r>
-    </w:p>
-    <w:p>
-      <w:r>
-        <w:rPr>
-          <w:u w:val="single"/>
-        </w:rPr>
-        <w:t>-(23/03/2014) Javier García:</w:t>
-      </w:r>
-      <w:r>
-        <w:t xml:space="preserve"> He subido una copia del IBM: RSA que funciona (lo tengo instalado en mi ordenador), dejo aquí el link, copiar y pegar en el explorador:</w:t>
-      </w:r>
-    </w:p>
-    <w:p>
-      <w:r>
-        <w:t>https://mega.co.nz/#!WlgUVCZT!cuES08jK3MxX5KUEruwbHHN--Sqc7HaL6QTrEyLVBvI</w:t>
-      </w:r>
     </w:p>
     <w:sectPr>
       <w:pgSz w:w="11906" w:h="16838"/>
@@ -799,29 +744,6 @@
         <w:right w:w="108" w:type="dxa"/>
       </w:tblCellMar>
     </w:tblPr>
-  </w:style>
-  <w:style w:type="character" w:styleId="Hyperlink">
-    <w:name w:val="Hyperlink"/>
-    <w:basedOn w:val="DefaultParagraphFont"/>
-    <w:uiPriority w:val="99"/>
-    <w:unhideWhenUsed/>
-    <w:rsid w:val="006E03B1"/>
-    <w:rPr>
-      <w:color w:val="0000FF" w:themeColor="hyperlink"/>
-      <w:u w:val="single"/>
-    </w:rPr>
-  </w:style>
-  <w:style w:type="character" w:styleId="FollowedHyperlink">
-    <w:name w:val="FollowedHyperlink"/>
-    <w:basedOn w:val="DefaultParagraphFont"/>
-    <w:uiPriority w:val="99"/>
-    <w:semiHidden/>
-    <w:unhideWhenUsed/>
-    <w:rsid w:val="006E03B1"/>
-    <w:rPr>
-      <w:color w:val="800080" w:themeColor="followedHyperlink"/>
-      <w:u w:val="single"/>
-    </w:rPr>
   </w:style>
 </w:styles>
 </file>

</xml_diff>